<commit_message>
shell week 1 and 2
</commit_message>
<xml_diff>
--- a/SEM_2/DBMS/Library_Management_System.docx
+++ b/SEM_2/DBMS/Library_Management_System.docx
@@ -155,13 +155,447 @@
         </w:rPr>
         <w:t>.</w:t>
       </w:r>
+      <w:r>
+        <w:rPr>
+          <w:sz w:val="24"/>
+        </w:rPr>
+        <w:t xml:space="preserve"> It reduces </w:t>
+      </w:r>
+      <w:r>
+        <w:rPr>
+          <w:sz w:val="24"/>
+        </w:rPr>
+        <w:t>the risk of paper work such as file lost, file damaged and time consuming.</w:t>
+      </w:r>
+    </w:p>
+    <w:p/>
+    <w:p>
+      <w:pPr>
+        <w:rPr>
+          <w:b/>
+          <w:sz w:val="28"/>
+        </w:rPr>
+      </w:pPr>
+      <w:r>
+        <w:rPr>
+          <w:b/>
+          <w:sz w:val="28"/>
+        </w:rPr>
+        <w:t>Problem</w:t>
+      </w:r>
+      <w:r>
+        <w:rPr>
+          <w:b/>
+          <w:sz w:val="28"/>
+        </w:rPr>
+        <w:t xml:space="preserve"> Statement</w:t>
+      </w:r>
+      <w:r>
+        <w:rPr>
+          <w:b/>
+          <w:sz w:val="28"/>
+        </w:rPr>
+        <w:t>:</w:t>
+      </w:r>
+    </w:p>
+    <w:p>
+      <w:pPr>
+        <w:rPr>
+          <w:sz w:val="24"/>
+        </w:rPr>
+      </w:pPr>
+      <w:r>
+        <w:rPr>
+          <w:sz w:val="24"/>
+        </w:rPr>
+        <w:t>The problem</w:t>
+      </w:r>
+      <w:r>
+        <w:rPr>
+          <w:sz w:val="24"/>
+        </w:rPr>
+        <w:t>s</w:t>
+      </w:r>
+      <w:r>
+        <w:rPr>
+          <w:sz w:val="24"/>
+        </w:rPr>
+        <w:t xml:space="preserve"> </w:t>
+      </w:r>
+      <w:r>
+        <w:rPr>
+          <w:sz w:val="24"/>
+        </w:rPr>
+        <w:t xml:space="preserve">known </w:t>
+      </w:r>
+      <w:r>
+        <w:rPr>
+          <w:sz w:val="24"/>
+        </w:rPr>
+        <w:t xml:space="preserve">before having computerized system </w:t>
+      </w:r>
+      <w:r>
+        <w:rPr>
+          <w:sz w:val="24"/>
+        </w:rPr>
+        <w:t>and databases:</w:t>
+      </w:r>
+    </w:p>
+    <w:p>
+      <w:pPr>
+        <w:pStyle w:val="ListParagraph"/>
+        <w:numPr>
+          <w:ilvl w:val="0"/>
+          <w:numId w:val="1"/>
+        </w:numPr>
+        <w:rPr>
+          <w:sz w:val="24"/>
+        </w:rPr>
+      </w:pPr>
+      <w:r>
+        <w:rPr>
+          <w:sz w:val="24"/>
+        </w:rPr>
+        <w:t>Difficult to search records – In case of manual</w:t>
+      </w:r>
+      <w:r>
+        <w:rPr>
+          <w:sz w:val="24"/>
+        </w:rPr>
+        <w:t xml:space="preserve"> system</w:t>
+      </w:r>
+      <w:r>
+        <w:rPr>
+          <w:sz w:val="24"/>
+        </w:rPr>
+        <w:t>s there is</w:t>
+      </w:r>
+      <w:r>
+        <w:rPr>
+          <w:sz w:val="24"/>
+        </w:rPr>
+        <w:t xml:space="preserve"> always a difficulty in searching of</w:t>
+      </w:r>
+      <w:r>
+        <w:rPr>
+          <w:sz w:val="24"/>
+        </w:rPr>
+        <w:t xml:space="preserve"> </w:t>
+      </w:r>
+      <w:r>
+        <w:rPr>
+          <w:sz w:val="24"/>
+        </w:rPr>
+        <w:t>records if the records are large in number</w:t>
+      </w:r>
+      <w:r>
+        <w:rPr>
+          <w:sz w:val="24"/>
+        </w:rPr>
+        <w:t>.</w:t>
+      </w:r>
+      <w:bookmarkStart w:id="0" w:name="_GoBack"/>
+      <w:bookmarkEnd w:id="0"/>
+    </w:p>
+    <w:p>
+      <w:pPr>
+        <w:pStyle w:val="ListParagraph"/>
+        <w:numPr>
+          <w:ilvl w:val="0"/>
+          <w:numId w:val="1"/>
+        </w:numPr>
+        <w:rPr>
+          <w:sz w:val="24"/>
+        </w:rPr>
+      </w:pPr>
+      <w:r>
+        <w:rPr>
+          <w:sz w:val="24"/>
+        </w:rPr>
+        <w:t xml:space="preserve">Inconsistency – </w:t>
+      </w:r>
+      <w:r>
+        <w:rPr>
+          <w:sz w:val="24"/>
+        </w:rPr>
+        <w:t>The existing system involves a lot of paper work and manual calculation. This has led to inconsistency and inaccuracy in the maintenance of data.</w:t>
+      </w:r>
+    </w:p>
+    <w:p>
+      <w:pPr>
+        <w:pStyle w:val="ListParagraph"/>
+        <w:numPr>
+          <w:ilvl w:val="0"/>
+          <w:numId w:val="1"/>
+        </w:numPr>
+        <w:rPr>
+          <w:sz w:val="24"/>
+        </w:rPr>
+      </w:pPr>
+      <w:r>
+        <w:rPr>
+          <w:sz w:val="24"/>
+        </w:rPr>
+        <w:t>Lack of security – Managing records by hand is prone to error</w:t>
+      </w:r>
+      <w:r>
+        <w:rPr>
+          <w:sz w:val="24"/>
+        </w:rPr>
+        <w:t xml:space="preserve"> and have no layer of security. </w:t>
+      </w:r>
+      <w:r>
+        <w:rPr>
+          <w:sz w:val="24"/>
+        </w:rPr>
+        <w:t>The data, which is stored on the paper only, may be lost, stolen or destroyed due to natural calamity like fire and water</w:t>
+      </w:r>
+    </w:p>
+    <w:p>
+      <w:pPr>
+        <w:pStyle w:val="ListParagraph"/>
+        <w:numPr>
+          <w:ilvl w:val="0"/>
+          <w:numId w:val="1"/>
+        </w:numPr>
+        <w:rPr>
+          <w:sz w:val="24"/>
+        </w:rPr>
+      </w:pPr>
+      <w:r>
+        <w:rPr>
+          <w:sz w:val="24"/>
+        </w:rPr>
+        <w:t>Space consuming – With increasing number of records multiple notes would have been required which is definitely space consuming and difficult to maintain.</w:t>
+      </w:r>
+    </w:p>
+    <w:p>
+      <w:pPr>
+        <w:rPr>
+          <w:sz w:val="24"/>
+        </w:rPr>
+      </w:pPr>
+    </w:p>
+    <w:p>
+      <w:pPr>
+        <w:rPr>
+          <w:b/>
+          <w:sz w:val="28"/>
+        </w:rPr>
+      </w:pPr>
+      <w:r>
+        <w:rPr>
+          <w:b/>
+          <w:sz w:val="28"/>
+        </w:rPr>
+        <w:t>System objectives</w:t>
+      </w:r>
+      <w:r>
+        <w:rPr>
+          <w:b/>
+          <w:sz w:val="28"/>
+        </w:rPr>
+        <w:t>:</w:t>
+      </w:r>
+    </w:p>
+    <w:p>
+      <w:pPr>
+        <w:rPr>
+          <w:sz w:val="24"/>
+        </w:rPr>
+      </w:pPr>
+      <w:r>
+        <w:rPr>
+          <w:sz w:val="24"/>
+        </w:rPr>
+        <w:t>The project vision is to come up with a library management system database application that does the jobs of the librarian like maintaining book records, maintaining user records, due dates, fines, etc. efficiently and in a quick time without errors.</w:t>
+      </w:r>
+    </w:p>
+    <w:p>
+      <w:pPr>
+        <w:pStyle w:val="ListParagraph"/>
+        <w:numPr>
+          <w:ilvl w:val="0"/>
+          <w:numId w:val="3"/>
+        </w:numPr>
+        <w:rPr>
+          <w:sz w:val="24"/>
+        </w:rPr>
+      </w:pPr>
+      <w:r>
+        <w:rPr>
+          <w:sz w:val="24"/>
+        </w:rPr>
+        <w:t>Improve</w:t>
+      </w:r>
+      <w:r>
+        <w:rPr>
+          <w:sz w:val="24"/>
+        </w:rPr>
+        <w:t xml:space="preserve">ment in control and performance - </w:t>
+      </w:r>
+      <w:r>
+        <w:rPr>
+          <w:sz w:val="24"/>
+        </w:rPr>
+        <w:t>The system is developed to cope up with the current</w:t>
+      </w:r>
+      <w:r>
+        <w:rPr>
+          <w:sz w:val="24"/>
+        </w:rPr>
+        <w:t xml:space="preserve"> issues and problems of library. </w:t>
+      </w:r>
+      <w:r>
+        <w:rPr>
+          <w:sz w:val="24"/>
+        </w:rPr>
+        <w:t>The system can add user, vali</w:t>
+      </w:r>
+      <w:r>
+        <w:rPr>
+          <w:sz w:val="24"/>
+        </w:rPr>
+        <w:t>date user and is also bug free.</w:t>
+      </w:r>
+    </w:p>
+    <w:p>
+      <w:pPr>
+        <w:pStyle w:val="ListParagraph"/>
+        <w:numPr>
+          <w:ilvl w:val="0"/>
+          <w:numId w:val="3"/>
+        </w:numPr>
+        <w:rPr>
+          <w:sz w:val="24"/>
+        </w:rPr>
+      </w:pPr>
+      <w:r>
+        <w:rPr>
+          <w:sz w:val="24"/>
+        </w:rPr>
+        <w:t xml:space="preserve">Save cost - </w:t>
+      </w:r>
+      <w:r>
+        <w:rPr>
+          <w:sz w:val="24"/>
+        </w:rPr>
+        <w:t>After computerized system is implemented less human force will be required</w:t>
+      </w:r>
+      <w:r>
+        <w:rPr>
+          <w:sz w:val="24"/>
+        </w:rPr>
+        <w:t xml:space="preserve"> </w:t>
+      </w:r>
+      <w:r>
+        <w:rPr>
+          <w:sz w:val="24"/>
+        </w:rPr>
+        <w:t xml:space="preserve">to maintain the library </w:t>
+      </w:r>
+      <w:r>
+        <w:rPr>
+          <w:sz w:val="24"/>
+        </w:rPr>
+        <w:t>thus reducing the overall cost.</w:t>
+      </w:r>
+    </w:p>
+    <w:p>
+      <w:pPr>
+        <w:pStyle w:val="ListParagraph"/>
+        <w:numPr>
+          <w:ilvl w:val="0"/>
+          <w:numId w:val="3"/>
+        </w:numPr>
+        <w:rPr>
+          <w:sz w:val="24"/>
+        </w:rPr>
+      </w:pPr>
+      <w:r>
+        <w:rPr>
+          <w:sz w:val="24"/>
+        </w:rPr>
+        <w:lastRenderedPageBreak/>
+        <w:t xml:space="preserve">Save time - </w:t>
+      </w:r>
+      <w:r>
+        <w:rPr>
+          <w:sz w:val="24"/>
+        </w:rPr>
+        <w:t>Librarian is able to search record by using few clicks of mouse and few search</w:t>
+      </w:r>
+      <w:r>
+        <w:rPr>
+          <w:sz w:val="24"/>
+        </w:rPr>
+        <w:t xml:space="preserve"> </w:t>
+      </w:r>
+      <w:r>
+        <w:rPr>
+          <w:sz w:val="24"/>
+        </w:rPr>
+        <w:t>keywords</w:t>
+      </w:r>
+      <w:r>
+        <w:rPr>
+          <w:sz w:val="24"/>
+        </w:rPr>
+        <w:t xml:space="preserve"> thus saving his valuable time.</w:t>
+      </w:r>
+    </w:p>
+    <w:p>
+      <w:pPr>
+        <w:rPr>
+          <w:sz w:val="24"/>
+        </w:rPr>
+      </w:pPr>
+    </w:p>
+    <w:p>
+      <w:pPr>
+        <w:rPr>
+          <w:sz w:val="24"/>
+        </w:rPr>
+      </w:pPr>
+    </w:p>
+    <w:p>
+      <w:pPr>
+        <w:rPr>
+          <w:sz w:val="24"/>
+        </w:rPr>
+      </w:pPr>
+    </w:p>
+    <w:p>
+      <w:pPr>
+        <w:rPr>
+          <w:sz w:val="24"/>
+        </w:rPr>
+      </w:pPr>
+    </w:p>
+    <w:p>
+      <w:pPr>
+        <w:rPr>
+          <w:sz w:val="24"/>
+        </w:rPr>
+      </w:pPr>
+    </w:p>
+    <w:p>
+      <w:pPr>
+        <w:rPr>
+          <w:sz w:val="24"/>
+        </w:rPr>
+      </w:pPr>
+    </w:p>
+    <w:p>
+      <w:pPr>
+        <w:rPr>
+          <w:sz w:val="24"/>
+        </w:rPr>
+      </w:pPr>
     </w:p>
     <w:p/>
     <w:p/>
-    <w:p>
-      <w:bookmarkStart w:id="0" w:name="_GoBack"/>
-      <w:bookmarkEnd w:id="0"/>
-    </w:p>
+    <w:p/>
     <w:sectPr>
       <w:pgSz w:w="12240" w:h="15840"/>
       <w:pgMar w:top="1440" w:right="1440" w:bottom="1440" w:left="1440" w:header="708" w:footer="708" w:gutter="0"/>
@@ -170,6 +604,332 @@
     </w:sectPr>
   </w:body>
 </w:document>
+</file>
+
+<file path=word/numbering.xml><?xml version="1.0" encoding="utf-8"?>
+<w:numbering xmlns:wpc="http://schemas.microsoft.com/office/word/2010/wordprocessingCanvas" xmlns:cx="http://schemas.microsoft.com/office/drawing/2014/chartex" xmlns:cx1="http://schemas.microsoft.com/office/drawing/2015/9/8/chartex" xmlns:mc="http://schemas.openxmlformats.org/markup-compatibility/2006" xmlns:o="urn:schemas-microsoft-com:office:office" xmlns:r="http://schemas.openxmlformats.org/officeDocument/2006/relationships" xmlns:m="http://schemas.openxmlformats.org/officeDocument/2006/math" xmlns:v="urn:schemas-microsoft-com:vml" xmlns:wp14="http://schemas.microsoft.com/office/word/2010/wordprocessingDrawing" xmlns:wp="http://schemas.openxmlformats.org/drawingml/2006/wordprocessingDrawing" xmlns:w10="urn:schemas-microsoft-com:office:word" xmlns:w="http://schemas.openxmlformats.org/wordprocessingml/2006/main" xmlns:w14="http://schemas.microsoft.com/office/word/2010/wordml" xmlns:w15="http://schemas.microsoft.com/office/word/2012/wordml" xmlns:w16se="http://schemas.microsoft.com/office/word/2015/wordml/symex" xmlns:wpg="http://schemas.microsoft.com/office/word/2010/wordprocessingGroup" xmlns:wpi="http://schemas.microsoft.com/office/word/2010/wordprocessingInk" xmlns:wne="http://schemas.microsoft.com/office/word/2006/wordml" xmlns:wps="http://schemas.microsoft.com/office/word/2010/wordprocessingShape" mc:Ignorable="w14 w15 w16se wp14">
+  <w:abstractNum w:abstractNumId="0" w15:restartNumberingAfterBreak="0">
+    <w:nsid w:val="23257DD7"/>
+    <w:multiLevelType w:val="hybridMultilevel"/>
+    <w:tmpl w:val="06A649AE"/>
+    <w:lvl w:ilvl="0" w:tplc="04090001">
+      <w:start w:val="1"/>
+      <w:numFmt w:val="bullet"/>
+      <w:lvlText w:val=""/>
+      <w:lvlJc w:val="left"/>
+      <w:pPr>
+        <w:ind w:left="720" w:hanging="360"/>
+      </w:pPr>
+      <w:rPr>
+        <w:rFonts w:ascii="Symbol" w:hAnsi="Symbol" w:hint="default"/>
+      </w:rPr>
+    </w:lvl>
+    <w:lvl w:ilvl="1" w:tplc="04090003" w:tentative="1">
+      <w:start w:val="1"/>
+      <w:numFmt w:val="bullet"/>
+      <w:lvlText w:val="o"/>
+      <w:lvlJc w:val="left"/>
+      <w:pPr>
+        <w:ind w:left="1440" w:hanging="360"/>
+      </w:pPr>
+      <w:rPr>
+        <w:rFonts w:ascii="Courier New" w:hAnsi="Courier New" w:cs="Courier New" w:hint="default"/>
+      </w:rPr>
+    </w:lvl>
+    <w:lvl w:ilvl="2" w:tplc="04090005" w:tentative="1">
+      <w:start w:val="1"/>
+      <w:numFmt w:val="bullet"/>
+      <w:lvlText w:val=""/>
+      <w:lvlJc w:val="left"/>
+      <w:pPr>
+        <w:ind w:left="2160" w:hanging="360"/>
+      </w:pPr>
+      <w:rPr>
+        <w:rFonts w:ascii="Wingdings" w:hAnsi="Wingdings" w:hint="default"/>
+      </w:rPr>
+    </w:lvl>
+    <w:lvl w:ilvl="3" w:tplc="04090001" w:tentative="1">
+      <w:start w:val="1"/>
+      <w:numFmt w:val="bullet"/>
+      <w:lvlText w:val=""/>
+      <w:lvlJc w:val="left"/>
+      <w:pPr>
+        <w:ind w:left="2880" w:hanging="360"/>
+      </w:pPr>
+      <w:rPr>
+        <w:rFonts w:ascii="Symbol" w:hAnsi="Symbol" w:hint="default"/>
+      </w:rPr>
+    </w:lvl>
+    <w:lvl w:ilvl="4" w:tplc="04090003" w:tentative="1">
+      <w:start w:val="1"/>
+      <w:numFmt w:val="bullet"/>
+      <w:lvlText w:val="o"/>
+      <w:lvlJc w:val="left"/>
+      <w:pPr>
+        <w:ind w:left="3600" w:hanging="360"/>
+      </w:pPr>
+      <w:rPr>
+        <w:rFonts w:ascii="Courier New" w:hAnsi="Courier New" w:cs="Courier New" w:hint="default"/>
+      </w:rPr>
+    </w:lvl>
+    <w:lvl w:ilvl="5" w:tplc="04090005" w:tentative="1">
+      <w:start w:val="1"/>
+      <w:numFmt w:val="bullet"/>
+      <w:lvlText w:val=""/>
+      <w:lvlJc w:val="left"/>
+      <w:pPr>
+        <w:ind w:left="4320" w:hanging="360"/>
+      </w:pPr>
+      <w:rPr>
+        <w:rFonts w:ascii="Wingdings" w:hAnsi="Wingdings" w:hint="default"/>
+      </w:rPr>
+    </w:lvl>
+    <w:lvl w:ilvl="6" w:tplc="04090001" w:tentative="1">
+      <w:start w:val="1"/>
+      <w:numFmt w:val="bullet"/>
+      <w:lvlText w:val=""/>
+      <w:lvlJc w:val="left"/>
+      <w:pPr>
+        <w:ind w:left="5040" w:hanging="360"/>
+      </w:pPr>
+      <w:rPr>
+        <w:rFonts w:ascii="Symbol" w:hAnsi="Symbol" w:hint="default"/>
+      </w:rPr>
+    </w:lvl>
+    <w:lvl w:ilvl="7" w:tplc="04090003" w:tentative="1">
+      <w:start w:val="1"/>
+      <w:numFmt w:val="bullet"/>
+      <w:lvlText w:val="o"/>
+      <w:lvlJc w:val="left"/>
+      <w:pPr>
+        <w:ind w:left="5760" w:hanging="360"/>
+      </w:pPr>
+      <w:rPr>
+        <w:rFonts w:ascii="Courier New" w:hAnsi="Courier New" w:cs="Courier New" w:hint="default"/>
+      </w:rPr>
+    </w:lvl>
+    <w:lvl w:ilvl="8" w:tplc="04090005" w:tentative="1">
+      <w:start w:val="1"/>
+      <w:numFmt w:val="bullet"/>
+      <w:lvlText w:val=""/>
+      <w:lvlJc w:val="left"/>
+      <w:pPr>
+        <w:ind w:left="6480" w:hanging="360"/>
+      </w:pPr>
+      <w:rPr>
+        <w:rFonts w:ascii="Wingdings" w:hAnsi="Wingdings" w:hint="default"/>
+      </w:rPr>
+    </w:lvl>
+  </w:abstractNum>
+  <w:abstractNum w:abstractNumId="1" w15:restartNumberingAfterBreak="0">
+    <w:nsid w:val="47875105"/>
+    <w:multiLevelType w:val="hybridMultilevel"/>
+    <w:tmpl w:val="FB685742"/>
+    <w:lvl w:ilvl="0" w:tplc="04090001">
+      <w:start w:val="1"/>
+      <w:numFmt w:val="bullet"/>
+      <w:lvlText w:val=""/>
+      <w:lvlJc w:val="left"/>
+      <w:pPr>
+        <w:ind w:left="720" w:hanging="360"/>
+      </w:pPr>
+      <w:rPr>
+        <w:rFonts w:ascii="Symbol" w:hAnsi="Symbol" w:hint="default"/>
+      </w:rPr>
+    </w:lvl>
+    <w:lvl w:ilvl="1" w:tplc="04090003" w:tentative="1">
+      <w:start w:val="1"/>
+      <w:numFmt w:val="bullet"/>
+      <w:lvlText w:val="o"/>
+      <w:lvlJc w:val="left"/>
+      <w:pPr>
+        <w:ind w:left="1440" w:hanging="360"/>
+      </w:pPr>
+      <w:rPr>
+        <w:rFonts w:ascii="Courier New" w:hAnsi="Courier New" w:cs="Courier New" w:hint="default"/>
+      </w:rPr>
+    </w:lvl>
+    <w:lvl w:ilvl="2" w:tplc="04090005" w:tentative="1">
+      <w:start w:val="1"/>
+      <w:numFmt w:val="bullet"/>
+      <w:lvlText w:val=""/>
+      <w:lvlJc w:val="left"/>
+      <w:pPr>
+        <w:ind w:left="2160" w:hanging="360"/>
+      </w:pPr>
+      <w:rPr>
+        <w:rFonts w:ascii="Wingdings" w:hAnsi="Wingdings" w:hint="default"/>
+      </w:rPr>
+    </w:lvl>
+    <w:lvl w:ilvl="3" w:tplc="04090001" w:tentative="1">
+      <w:start w:val="1"/>
+      <w:numFmt w:val="bullet"/>
+      <w:lvlText w:val=""/>
+      <w:lvlJc w:val="left"/>
+      <w:pPr>
+        <w:ind w:left="2880" w:hanging="360"/>
+      </w:pPr>
+      <w:rPr>
+        <w:rFonts w:ascii="Symbol" w:hAnsi="Symbol" w:hint="default"/>
+      </w:rPr>
+    </w:lvl>
+    <w:lvl w:ilvl="4" w:tplc="04090003" w:tentative="1">
+      <w:start w:val="1"/>
+      <w:numFmt w:val="bullet"/>
+      <w:lvlText w:val="o"/>
+      <w:lvlJc w:val="left"/>
+      <w:pPr>
+        <w:ind w:left="3600" w:hanging="360"/>
+      </w:pPr>
+      <w:rPr>
+        <w:rFonts w:ascii="Courier New" w:hAnsi="Courier New" w:cs="Courier New" w:hint="default"/>
+      </w:rPr>
+    </w:lvl>
+    <w:lvl w:ilvl="5" w:tplc="04090005" w:tentative="1">
+      <w:start w:val="1"/>
+      <w:numFmt w:val="bullet"/>
+      <w:lvlText w:val=""/>
+      <w:lvlJc w:val="left"/>
+      <w:pPr>
+        <w:ind w:left="4320" w:hanging="360"/>
+      </w:pPr>
+      <w:rPr>
+        <w:rFonts w:ascii="Wingdings" w:hAnsi="Wingdings" w:hint="default"/>
+      </w:rPr>
+    </w:lvl>
+    <w:lvl w:ilvl="6" w:tplc="04090001" w:tentative="1">
+      <w:start w:val="1"/>
+      <w:numFmt w:val="bullet"/>
+      <w:lvlText w:val=""/>
+      <w:lvlJc w:val="left"/>
+      <w:pPr>
+        <w:ind w:left="5040" w:hanging="360"/>
+      </w:pPr>
+      <w:rPr>
+        <w:rFonts w:ascii="Symbol" w:hAnsi="Symbol" w:hint="default"/>
+      </w:rPr>
+    </w:lvl>
+    <w:lvl w:ilvl="7" w:tplc="04090003" w:tentative="1">
+      <w:start w:val="1"/>
+      <w:numFmt w:val="bullet"/>
+      <w:lvlText w:val="o"/>
+      <w:lvlJc w:val="left"/>
+      <w:pPr>
+        <w:ind w:left="5760" w:hanging="360"/>
+      </w:pPr>
+      <w:rPr>
+        <w:rFonts w:ascii="Courier New" w:hAnsi="Courier New" w:cs="Courier New" w:hint="default"/>
+      </w:rPr>
+    </w:lvl>
+    <w:lvl w:ilvl="8" w:tplc="04090005" w:tentative="1">
+      <w:start w:val="1"/>
+      <w:numFmt w:val="bullet"/>
+      <w:lvlText w:val=""/>
+      <w:lvlJc w:val="left"/>
+      <w:pPr>
+        <w:ind w:left="6480" w:hanging="360"/>
+      </w:pPr>
+      <w:rPr>
+        <w:rFonts w:ascii="Wingdings" w:hAnsi="Wingdings" w:hint="default"/>
+      </w:rPr>
+    </w:lvl>
+  </w:abstractNum>
+  <w:abstractNum w:abstractNumId="2" w15:restartNumberingAfterBreak="0">
+    <w:nsid w:val="68764188"/>
+    <w:multiLevelType w:val="hybridMultilevel"/>
+    <w:tmpl w:val="6472FCD8"/>
+    <w:lvl w:ilvl="0" w:tplc="0409000F">
+      <w:start w:val="1"/>
+      <w:numFmt w:val="decimal"/>
+      <w:lvlText w:val="%1."/>
+      <w:lvlJc w:val="left"/>
+      <w:pPr>
+        <w:ind w:left="720" w:hanging="360"/>
+      </w:pPr>
+    </w:lvl>
+    <w:lvl w:ilvl="1" w:tplc="04090019" w:tentative="1">
+      <w:start w:val="1"/>
+      <w:numFmt w:val="lowerLetter"/>
+      <w:lvlText w:val="%2."/>
+      <w:lvlJc w:val="left"/>
+      <w:pPr>
+        <w:ind w:left="1440" w:hanging="360"/>
+      </w:pPr>
+    </w:lvl>
+    <w:lvl w:ilvl="2" w:tplc="0409001B" w:tentative="1">
+      <w:start w:val="1"/>
+      <w:numFmt w:val="lowerRoman"/>
+      <w:lvlText w:val="%3."/>
+      <w:lvlJc w:val="right"/>
+      <w:pPr>
+        <w:ind w:left="2160" w:hanging="180"/>
+      </w:pPr>
+    </w:lvl>
+    <w:lvl w:ilvl="3" w:tplc="0409000F" w:tentative="1">
+      <w:start w:val="1"/>
+      <w:numFmt w:val="decimal"/>
+      <w:lvlText w:val="%4."/>
+      <w:lvlJc w:val="left"/>
+      <w:pPr>
+        <w:ind w:left="2880" w:hanging="360"/>
+      </w:pPr>
+    </w:lvl>
+    <w:lvl w:ilvl="4" w:tplc="04090019" w:tentative="1">
+      <w:start w:val="1"/>
+      <w:numFmt w:val="lowerLetter"/>
+      <w:lvlText w:val="%5."/>
+      <w:lvlJc w:val="left"/>
+      <w:pPr>
+        <w:ind w:left="3600" w:hanging="360"/>
+      </w:pPr>
+    </w:lvl>
+    <w:lvl w:ilvl="5" w:tplc="0409001B" w:tentative="1">
+      <w:start w:val="1"/>
+      <w:numFmt w:val="lowerRoman"/>
+      <w:lvlText w:val="%6."/>
+      <w:lvlJc w:val="right"/>
+      <w:pPr>
+        <w:ind w:left="4320" w:hanging="180"/>
+      </w:pPr>
+    </w:lvl>
+    <w:lvl w:ilvl="6" w:tplc="0409000F" w:tentative="1">
+      <w:start w:val="1"/>
+      <w:numFmt w:val="decimal"/>
+      <w:lvlText w:val="%7."/>
+      <w:lvlJc w:val="left"/>
+      <w:pPr>
+        <w:ind w:left="5040" w:hanging="360"/>
+      </w:pPr>
+    </w:lvl>
+    <w:lvl w:ilvl="7" w:tplc="04090019" w:tentative="1">
+      <w:start w:val="1"/>
+      <w:numFmt w:val="lowerLetter"/>
+      <w:lvlText w:val="%8."/>
+      <w:lvlJc w:val="left"/>
+      <w:pPr>
+        <w:ind w:left="5760" w:hanging="360"/>
+      </w:pPr>
+    </w:lvl>
+    <w:lvl w:ilvl="8" w:tplc="0409001B" w:tentative="1">
+      <w:start w:val="1"/>
+      <w:numFmt w:val="lowerRoman"/>
+      <w:lvlText w:val="%9."/>
+      <w:lvlJc w:val="right"/>
+      <w:pPr>
+        <w:ind w:left="6480" w:hanging="180"/>
+      </w:pPr>
+    </w:lvl>
+  </w:abstractNum>
+  <w:num w:numId="1">
+    <w:abstractNumId w:val="0"/>
+  </w:num>
+  <w:num w:numId="2">
+    <w:abstractNumId w:val="2"/>
+  </w:num>
+  <w:num w:numId="3">
+    <w:abstractNumId w:val="1"/>
+  </w:num>
+</w:numbering>
 </file>
 
 <file path=word/styles.xml><?xml version="1.0" encoding="utf-8"?>
@@ -593,6 +1353,17 @@
     <w:semiHidden/>
     <w:unhideWhenUsed/>
   </w:style>
+  <w:style w:type="paragraph" w:styleId="ListParagraph">
+    <w:name w:val="List Paragraph"/>
+    <w:basedOn w:val="Normal"/>
+    <w:uiPriority w:val="34"/>
+    <w:qFormat/>
+    <w:rsid w:val="00BC2550"/>
+    <w:pPr>
+      <w:ind w:left="720"/>
+      <w:contextualSpacing/>
+    </w:pPr>
+  </w:style>
 </w:styles>
 </file>
 

</xml_diff>